<commit_message>
Se programa la actividad para ver el detalle de un elemento de la lista con su respectivo layout. Terminamos el ejercicio por fin! :)
</commit_message>
<xml_diff>
--- a/docs/Ejercicio1DGTIC.docx
+++ b/docs/Ejercicio1DGTIC.docx
@@ -204,6 +204,11 @@
       </w:r>
     </w:p>
     <w:p>
+      <w:pPr>
+        <w:rPr>
+          <w:rStyle w:val="Hyperlink"/>
+        </w:rPr>
+      </w:pPr>
       <w:r>
         <w:t xml:space="preserve">GITHUB: </w:t>
       </w:r>
@@ -217,9 +222,943 @@
       </w:hyperlink>
     </w:p>
     <w:p>
+      <w:pPr>
+        <w:rPr>
+          <w:rStyle w:val="Hyperlink"/>
+        </w:rPr>
+      </w:pPr>
       <w:bookmarkStart w:id="0" w:name="_GoBack"/>
       <w:bookmarkEnd w:id="0"/>
     </w:p>
+    <w:p>
+      <w:pPr>
+        <w:rPr>
+          <w:rStyle w:val="Hyperlink"/>
+          <w:b/>
+          <w:sz w:val="22"/>
+          <w:u w:val="none"/>
+          <w:lang w:val="es-ES"/>
+        </w:rPr>
+      </w:pPr>
+      <w:proofErr w:type="spellStart"/>
+      <w:r>
+        <w:rPr>
+          <w:rStyle w:val="Hyperlink"/>
+          <w:b/>
+          <w:sz w:val="22"/>
+          <w:u w:val="none"/>
+        </w:rPr>
+        <w:t>Usuarios</w:t>
+      </w:r>
+      <w:proofErr w:type="spellEnd"/>
+      <w:r>
+        <w:rPr>
+          <w:rStyle w:val="Hyperlink"/>
+          <w:b/>
+          <w:sz w:val="22"/>
+          <w:u w:val="none"/>
+        </w:rPr>
+        <w:t xml:space="preserve"> del Sistema</w:t>
+      </w:r>
+      <w:r>
+        <w:rPr>
+          <w:rStyle w:val="Hyperlink"/>
+          <w:b/>
+          <w:sz w:val="22"/>
+          <w:u w:val="none"/>
+          <w:lang w:val="es-ES"/>
+        </w:rPr>
+        <w:t>:</w:t>
+      </w:r>
+    </w:p>
+    <w:p>
+      <w:pPr>
+        <w:rPr>
+          <w:rStyle w:val="Hyperlink"/>
+          <w:lang w:val="es-ES"/>
+        </w:rPr>
+      </w:pPr>
+    </w:p>
+    <w:p>
+      <w:pPr>
+        <w:shd w:val="clear" w:color="auto" w:fill="2B2B2B"/>
+        <w:tabs>
+          <w:tab w:val="left" w:pos="916"/>
+          <w:tab w:val="left" w:pos="1832"/>
+          <w:tab w:val="left" w:pos="2748"/>
+          <w:tab w:val="left" w:pos="3664"/>
+          <w:tab w:val="left" w:pos="4580"/>
+          <w:tab w:val="left" w:pos="5496"/>
+          <w:tab w:val="left" w:pos="6412"/>
+          <w:tab w:val="left" w:pos="7328"/>
+          <w:tab w:val="left" w:pos="8244"/>
+          <w:tab w:val="left" w:pos="9160"/>
+          <w:tab w:val="left" w:pos="10076"/>
+          <w:tab w:val="left" w:pos="10992"/>
+          <w:tab w:val="left" w:pos="11908"/>
+          <w:tab w:val="left" w:pos="12824"/>
+          <w:tab w:val="left" w:pos="13740"/>
+          <w:tab w:val="left" w:pos="14656"/>
+        </w:tabs>
+        <w:rPr>
+          <w:rFonts w:ascii="Menlo" w:hAnsi="Menlo" w:cs="Menlo"/>
+          <w:color w:val="A9B7C6"/>
+          <w:sz w:val="18"/>
+          <w:szCs w:val="18"/>
+        </w:rPr>
+      </w:pPr>
+      <w:proofErr w:type="spellStart"/>
+      <w:r>
+        <w:rPr>
+          <w:rFonts w:ascii="Menlo" w:hAnsi="Menlo" w:cs="Menlo"/>
+          <w:color w:val="A9B7C6"/>
+          <w:sz w:val="18"/>
+          <w:szCs w:val="18"/>
+          <w:shd w:val="clear" w:color="auto" w:fill="344134"/>
+        </w:rPr>
+        <w:t>dataUsers</w:t>
+      </w:r>
+      <w:r>
+        <w:rPr>
+          <w:rFonts w:ascii="Menlo" w:hAnsi="Menlo" w:cs="Menlo"/>
+          <w:color w:val="A9B7C6"/>
+          <w:sz w:val="18"/>
+          <w:szCs w:val="18"/>
+        </w:rPr>
+        <w:t>.put</w:t>
+      </w:r>
+      <w:proofErr w:type="spellEnd"/>
+      <w:r>
+        <w:rPr>
+          <w:rFonts w:ascii="Menlo" w:hAnsi="Menlo" w:cs="Menlo"/>
+          <w:color w:val="A9B7C6"/>
+          <w:sz w:val="18"/>
+          <w:szCs w:val="18"/>
+        </w:rPr>
+        <w:t>(</w:t>
+      </w:r>
+      <w:r>
+        <w:rPr>
+          <w:rFonts w:ascii="Menlo" w:hAnsi="Menlo" w:cs="Menlo"/>
+          <w:color w:val="6A8759"/>
+          <w:sz w:val="18"/>
+          <w:szCs w:val="18"/>
+        </w:rPr>
+        <w:t>"Marduk"</w:t>
+      </w:r>
+      <w:r>
+        <w:rPr>
+          <w:rFonts w:ascii="Menlo" w:hAnsi="Menlo" w:cs="Menlo"/>
+          <w:color w:val="CC7832"/>
+          <w:sz w:val="18"/>
+          <w:szCs w:val="18"/>
+        </w:rPr>
+        <w:t>,</w:t>
+      </w:r>
+      <w:r>
+        <w:rPr>
+          <w:rFonts w:ascii="Menlo" w:hAnsi="Menlo" w:cs="Menlo"/>
+          <w:color w:val="6A8759"/>
+          <w:sz w:val="18"/>
+          <w:szCs w:val="18"/>
+        </w:rPr>
+        <w:t>"</w:t>
+      </w:r>
+      <w:proofErr w:type="spellStart"/>
+      <w:r>
+        <w:rPr>
+          <w:rFonts w:ascii="Menlo" w:hAnsi="Menlo" w:cs="Menlo"/>
+          <w:color w:val="6A8759"/>
+          <w:sz w:val="18"/>
+          <w:szCs w:val="18"/>
+        </w:rPr>
+        <w:t>marduk</w:t>
+      </w:r>
+      <w:proofErr w:type="spellEnd"/>
+      <w:r>
+        <w:rPr>
+          <w:rFonts w:ascii="Menlo" w:hAnsi="Menlo" w:cs="Menlo"/>
+          <w:color w:val="6A8759"/>
+          <w:sz w:val="18"/>
+          <w:szCs w:val="18"/>
+        </w:rPr>
+        <w:t>"</w:t>
+      </w:r>
+      <w:r>
+        <w:rPr>
+          <w:rFonts w:ascii="Menlo" w:hAnsi="Menlo" w:cs="Menlo"/>
+          <w:color w:val="A9B7C6"/>
+          <w:sz w:val="18"/>
+          <w:szCs w:val="18"/>
+        </w:rPr>
+        <w:t>)</w:t>
+      </w:r>
+      <w:r>
+        <w:rPr>
+          <w:rFonts w:ascii="Menlo" w:hAnsi="Menlo" w:cs="Menlo"/>
+          <w:color w:val="CC7832"/>
+          <w:sz w:val="18"/>
+          <w:szCs w:val="18"/>
+        </w:rPr>
+        <w:t>;</w:t>
+      </w:r>
+      <w:r>
+        <w:rPr>
+          <w:rFonts w:ascii="Menlo" w:hAnsi="Menlo" w:cs="Menlo"/>
+          <w:color w:val="CC7832"/>
+          <w:sz w:val="18"/>
+          <w:szCs w:val="18"/>
+        </w:rPr>
+        <w:br/>
+      </w:r>
+      <w:proofErr w:type="spellStart"/>
+      <w:r>
+        <w:rPr>
+          <w:rFonts w:ascii="Menlo" w:hAnsi="Menlo" w:cs="Menlo"/>
+          <w:color w:val="A9B7C6"/>
+          <w:sz w:val="18"/>
+          <w:szCs w:val="18"/>
+          <w:shd w:val="clear" w:color="auto" w:fill="344134"/>
+        </w:rPr>
+        <w:t>dataUsers</w:t>
+      </w:r>
+      <w:r>
+        <w:rPr>
+          <w:rFonts w:ascii="Menlo" w:hAnsi="Menlo" w:cs="Menlo"/>
+          <w:color w:val="A9B7C6"/>
+          <w:sz w:val="18"/>
+          <w:szCs w:val="18"/>
+        </w:rPr>
+        <w:t>.put</w:t>
+      </w:r>
+      <w:proofErr w:type="spellEnd"/>
+      <w:r>
+        <w:rPr>
+          <w:rFonts w:ascii="Menlo" w:hAnsi="Menlo" w:cs="Menlo"/>
+          <w:color w:val="A9B7C6"/>
+          <w:sz w:val="18"/>
+          <w:szCs w:val="18"/>
+        </w:rPr>
+        <w:t>(</w:t>
+      </w:r>
+      <w:r>
+        <w:rPr>
+          <w:rFonts w:ascii="Menlo" w:hAnsi="Menlo" w:cs="Menlo"/>
+          <w:color w:val="6A8759"/>
+          <w:sz w:val="18"/>
+          <w:szCs w:val="18"/>
+        </w:rPr>
+        <w:t>"Esteban"</w:t>
+      </w:r>
+      <w:r>
+        <w:rPr>
+          <w:rFonts w:ascii="Menlo" w:hAnsi="Menlo" w:cs="Menlo"/>
+          <w:color w:val="CC7832"/>
+          <w:sz w:val="18"/>
+          <w:szCs w:val="18"/>
+        </w:rPr>
+        <w:t>,</w:t>
+      </w:r>
+      <w:r>
+        <w:rPr>
+          <w:rFonts w:ascii="Menlo" w:hAnsi="Menlo" w:cs="Menlo"/>
+          <w:color w:val="6A8759"/>
+          <w:sz w:val="18"/>
+          <w:szCs w:val="18"/>
+        </w:rPr>
+        <w:t>"</w:t>
+      </w:r>
+      <w:proofErr w:type="spellStart"/>
+      <w:r>
+        <w:rPr>
+          <w:rFonts w:ascii="Menlo" w:hAnsi="Menlo" w:cs="Menlo"/>
+          <w:color w:val="6A8759"/>
+          <w:sz w:val="18"/>
+          <w:szCs w:val="18"/>
+        </w:rPr>
+        <w:t>esteban</w:t>
+      </w:r>
+      <w:proofErr w:type="spellEnd"/>
+      <w:r>
+        <w:rPr>
+          <w:rFonts w:ascii="Menlo" w:hAnsi="Menlo" w:cs="Menlo"/>
+          <w:color w:val="6A8759"/>
+          <w:sz w:val="18"/>
+          <w:szCs w:val="18"/>
+        </w:rPr>
+        <w:t>"</w:t>
+      </w:r>
+      <w:r>
+        <w:rPr>
+          <w:rFonts w:ascii="Menlo" w:hAnsi="Menlo" w:cs="Menlo"/>
+          <w:color w:val="A9B7C6"/>
+          <w:sz w:val="18"/>
+          <w:szCs w:val="18"/>
+        </w:rPr>
+        <w:t>)</w:t>
+      </w:r>
+      <w:r>
+        <w:rPr>
+          <w:rFonts w:ascii="Menlo" w:hAnsi="Menlo" w:cs="Menlo"/>
+          <w:color w:val="CC7832"/>
+          <w:sz w:val="18"/>
+          <w:szCs w:val="18"/>
+        </w:rPr>
+        <w:t>;</w:t>
+      </w:r>
+      <w:r>
+        <w:rPr>
+          <w:rFonts w:ascii="Menlo" w:hAnsi="Menlo" w:cs="Menlo"/>
+          <w:color w:val="CC7832"/>
+          <w:sz w:val="18"/>
+          <w:szCs w:val="18"/>
+        </w:rPr>
+        <w:br/>
+      </w:r>
+      <w:proofErr w:type="spellStart"/>
+      <w:r>
+        <w:rPr>
+          <w:rFonts w:ascii="Menlo" w:hAnsi="Menlo" w:cs="Menlo"/>
+          <w:color w:val="A9B7C6"/>
+          <w:sz w:val="18"/>
+          <w:szCs w:val="18"/>
+          <w:shd w:val="clear" w:color="auto" w:fill="344134"/>
+        </w:rPr>
+        <w:t>dataUsers</w:t>
+      </w:r>
+      <w:r>
+        <w:rPr>
+          <w:rFonts w:ascii="Menlo" w:hAnsi="Menlo" w:cs="Menlo"/>
+          <w:color w:val="A9B7C6"/>
+          <w:sz w:val="18"/>
+          <w:szCs w:val="18"/>
+        </w:rPr>
+        <w:t>.put</w:t>
+      </w:r>
+      <w:proofErr w:type="spellEnd"/>
+      <w:r>
+        <w:rPr>
+          <w:rFonts w:ascii="Menlo" w:hAnsi="Menlo" w:cs="Menlo"/>
+          <w:color w:val="A9B7C6"/>
+          <w:sz w:val="18"/>
+          <w:szCs w:val="18"/>
+        </w:rPr>
+        <w:t>(</w:t>
+      </w:r>
+      <w:r>
+        <w:rPr>
+          <w:rFonts w:ascii="Menlo" w:hAnsi="Menlo" w:cs="Menlo"/>
+          <w:color w:val="6A8759"/>
+          <w:sz w:val="18"/>
+          <w:szCs w:val="18"/>
+        </w:rPr>
+        <w:t>"Aurelio"</w:t>
+      </w:r>
+      <w:r>
+        <w:rPr>
+          <w:rFonts w:ascii="Menlo" w:hAnsi="Menlo" w:cs="Menlo"/>
+          <w:color w:val="CC7832"/>
+          <w:sz w:val="18"/>
+          <w:szCs w:val="18"/>
+        </w:rPr>
+        <w:t>,</w:t>
+      </w:r>
+      <w:r>
+        <w:rPr>
+          <w:rFonts w:ascii="Menlo" w:hAnsi="Menlo" w:cs="Menlo"/>
+          <w:color w:val="6A8759"/>
+          <w:sz w:val="18"/>
+          <w:szCs w:val="18"/>
+        </w:rPr>
+        <w:t>"</w:t>
+      </w:r>
+      <w:proofErr w:type="spellStart"/>
+      <w:r>
+        <w:rPr>
+          <w:rFonts w:ascii="Menlo" w:hAnsi="Menlo" w:cs="Menlo"/>
+          <w:color w:val="6A8759"/>
+          <w:sz w:val="18"/>
+          <w:szCs w:val="18"/>
+        </w:rPr>
+        <w:t>aurelio</w:t>
+      </w:r>
+      <w:proofErr w:type="spellEnd"/>
+      <w:r>
+        <w:rPr>
+          <w:rFonts w:ascii="Menlo" w:hAnsi="Menlo" w:cs="Menlo"/>
+          <w:color w:val="6A8759"/>
+          <w:sz w:val="18"/>
+          <w:szCs w:val="18"/>
+        </w:rPr>
+        <w:t>"</w:t>
+      </w:r>
+      <w:r>
+        <w:rPr>
+          <w:rFonts w:ascii="Menlo" w:hAnsi="Menlo" w:cs="Menlo"/>
+          <w:color w:val="A9B7C6"/>
+          <w:sz w:val="18"/>
+          <w:szCs w:val="18"/>
+        </w:rPr>
+        <w:t>)</w:t>
+      </w:r>
+      <w:r>
+        <w:rPr>
+          <w:rFonts w:ascii="Menlo" w:hAnsi="Menlo" w:cs="Menlo"/>
+          <w:color w:val="CC7832"/>
+          <w:sz w:val="18"/>
+          <w:szCs w:val="18"/>
+        </w:rPr>
+        <w:t>;</w:t>
+      </w:r>
+      <w:r>
+        <w:rPr>
+          <w:rFonts w:ascii="Menlo" w:hAnsi="Menlo" w:cs="Menlo"/>
+          <w:color w:val="CC7832"/>
+          <w:sz w:val="18"/>
+          <w:szCs w:val="18"/>
+        </w:rPr>
+        <w:br/>
+      </w:r>
+      <w:proofErr w:type="spellStart"/>
+      <w:r>
+        <w:rPr>
+          <w:rFonts w:ascii="Menlo" w:hAnsi="Menlo" w:cs="Menlo"/>
+          <w:color w:val="A9B7C6"/>
+          <w:sz w:val="18"/>
+          <w:szCs w:val="18"/>
+          <w:shd w:val="clear" w:color="auto" w:fill="344134"/>
+        </w:rPr>
+        <w:t>dataUsers</w:t>
+      </w:r>
+      <w:r>
+        <w:rPr>
+          <w:rFonts w:ascii="Menlo" w:hAnsi="Menlo" w:cs="Menlo"/>
+          <w:color w:val="A9B7C6"/>
+          <w:sz w:val="18"/>
+          <w:szCs w:val="18"/>
+        </w:rPr>
+        <w:t>.put</w:t>
+      </w:r>
+      <w:proofErr w:type="spellEnd"/>
+      <w:r>
+        <w:rPr>
+          <w:rFonts w:ascii="Menlo" w:hAnsi="Menlo" w:cs="Menlo"/>
+          <w:color w:val="A9B7C6"/>
+          <w:sz w:val="18"/>
+          <w:szCs w:val="18"/>
+        </w:rPr>
+        <w:t>(</w:t>
+      </w:r>
+      <w:r>
+        <w:rPr>
+          <w:rFonts w:ascii="Menlo" w:hAnsi="Menlo" w:cs="Menlo"/>
+          <w:color w:val="6A8759"/>
+          <w:sz w:val="18"/>
+          <w:szCs w:val="18"/>
+        </w:rPr>
+        <w:t>"Laura"</w:t>
+      </w:r>
+      <w:r>
+        <w:rPr>
+          <w:rFonts w:ascii="Menlo" w:hAnsi="Menlo" w:cs="Menlo"/>
+          <w:color w:val="CC7832"/>
+          <w:sz w:val="18"/>
+          <w:szCs w:val="18"/>
+        </w:rPr>
+        <w:t>,</w:t>
+      </w:r>
+      <w:r>
+        <w:rPr>
+          <w:rFonts w:ascii="Menlo" w:hAnsi="Menlo" w:cs="Menlo"/>
+          <w:color w:val="6A8759"/>
+          <w:sz w:val="18"/>
+          <w:szCs w:val="18"/>
+        </w:rPr>
+        <w:t>"</w:t>
+      </w:r>
+      <w:proofErr w:type="spellStart"/>
+      <w:r>
+        <w:rPr>
+          <w:rFonts w:ascii="Menlo" w:hAnsi="Menlo" w:cs="Menlo"/>
+          <w:color w:val="6A8759"/>
+          <w:sz w:val="18"/>
+          <w:szCs w:val="18"/>
+        </w:rPr>
+        <w:t>laura</w:t>
+      </w:r>
+      <w:proofErr w:type="spellEnd"/>
+      <w:r>
+        <w:rPr>
+          <w:rFonts w:ascii="Menlo" w:hAnsi="Menlo" w:cs="Menlo"/>
+          <w:color w:val="6A8759"/>
+          <w:sz w:val="18"/>
+          <w:szCs w:val="18"/>
+        </w:rPr>
+        <w:t>"</w:t>
+      </w:r>
+      <w:r>
+        <w:rPr>
+          <w:rFonts w:ascii="Menlo" w:hAnsi="Menlo" w:cs="Menlo"/>
+          <w:color w:val="A9B7C6"/>
+          <w:sz w:val="18"/>
+          <w:szCs w:val="18"/>
+        </w:rPr>
+        <w:t>)</w:t>
+      </w:r>
+      <w:r>
+        <w:rPr>
+          <w:rFonts w:ascii="Menlo" w:hAnsi="Menlo" w:cs="Menlo"/>
+          <w:color w:val="CC7832"/>
+          <w:sz w:val="18"/>
+          <w:szCs w:val="18"/>
+        </w:rPr>
+        <w:t>;</w:t>
+      </w:r>
+      <w:r>
+        <w:rPr>
+          <w:rFonts w:ascii="Menlo" w:hAnsi="Menlo" w:cs="Menlo"/>
+          <w:color w:val="CC7832"/>
+          <w:sz w:val="18"/>
+          <w:szCs w:val="18"/>
+        </w:rPr>
+        <w:br/>
+      </w:r>
+      <w:proofErr w:type="spellStart"/>
+      <w:r>
+        <w:rPr>
+          <w:rFonts w:ascii="Menlo" w:hAnsi="Menlo" w:cs="Menlo"/>
+          <w:color w:val="A9B7C6"/>
+          <w:sz w:val="18"/>
+          <w:szCs w:val="18"/>
+          <w:shd w:val="clear" w:color="auto" w:fill="344134"/>
+        </w:rPr>
+        <w:t>dataUsers</w:t>
+      </w:r>
+      <w:r>
+        <w:rPr>
+          <w:rFonts w:ascii="Menlo" w:hAnsi="Menlo" w:cs="Menlo"/>
+          <w:color w:val="A9B7C6"/>
+          <w:sz w:val="18"/>
+          <w:szCs w:val="18"/>
+        </w:rPr>
+        <w:t>.put</w:t>
+      </w:r>
+      <w:proofErr w:type="spellEnd"/>
+      <w:r>
+        <w:rPr>
+          <w:rFonts w:ascii="Menlo" w:hAnsi="Menlo" w:cs="Menlo"/>
+          <w:color w:val="A9B7C6"/>
+          <w:sz w:val="18"/>
+          <w:szCs w:val="18"/>
+        </w:rPr>
+        <w:t>(</w:t>
+      </w:r>
+      <w:r>
+        <w:rPr>
+          <w:rFonts w:ascii="Menlo" w:hAnsi="Menlo" w:cs="Menlo"/>
+          <w:color w:val="6A8759"/>
+          <w:sz w:val="18"/>
+          <w:szCs w:val="18"/>
+        </w:rPr>
+        <w:t>"Nico"</w:t>
+      </w:r>
+      <w:r>
+        <w:rPr>
+          <w:rFonts w:ascii="Menlo" w:hAnsi="Menlo" w:cs="Menlo"/>
+          <w:color w:val="CC7832"/>
+          <w:sz w:val="18"/>
+          <w:szCs w:val="18"/>
+        </w:rPr>
+        <w:t>,</w:t>
+      </w:r>
+      <w:r>
+        <w:rPr>
+          <w:rFonts w:ascii="Menlo" w:hAnsi="Menlo" w:cs="Menlo"/>
+          <w:color w:val="6A8759"/>
+          <w:sz w:val="18"/>
+          <w:szCs w:val="18"/>
+        </w:rPr>
+        <w:t>"</w:t>
+      </w:r>
+      <w:proofErr w:type="spellStart"/>
+      <w:r>
+        <w:rPr>
+          <w:rFonts w:ascii="Menlo" w:hAnsi="Menlo" w:cs="Menlo"/>
+          <w:color w:val="6A8759"/>
+          <w:sz w:val="18"/>
+          <w:szCs w:val="18"/>
+        </w:rPr>
+        <w:t>nico</w:t>
+      </w:r>
+      <w:proofErr w:type="spellEnd"/>
+      <w:r>
+        <w:rPr>
+          <w:rFonts w:ascii="Menlo" w:hAnsi="Menlo" w:cs="Menlo"/>
+          <w:color w:val="6A8759"/>
+          <w:sz w:val="18"/>
+          <w:szCs w:val="18"/>
+        </w:rPr>
+        <w:t>"</w:t>
+      </w:r>
+      <w:r>
+        <w:rPr>
+          <w:rFonts w:ascii="Menlo" w:hAnsi="Menlo" w:cs="Menlo"/>
+          <w:color w:val="A9B7C6"/>
+          <w:sz w:val="18"/>
+          <w:szCs w:val="18"/>
+        </w:rPr>
+        <w:t>)</w:t>
+      </w:r>
+      <w:r>
+        <w:rPr>
+          <w:rFonts w:ascii="Menlo" w:hAnsi="Menlo" w:cs="Menlo"/>
+          <w:color w:val="CC7832"/>
+          <w:sz w:val="18"/>
+          <w:szCs w:val="18"/>
+        </w:rPr>
+        <w:t>;</w:t>
+      </w:r>
+      <w:r>
+        <w:rPr>
+          <w:rFonts w:ascii="Menlo" w:hAnsi="Menlo" w:cs="Menlo"/>
+          <w:color w:val="CC7832"/>
+          <w:sz w:val="18"/>
+          <w:szCs w:val="18"/>
+        </w:rPr>
+        <w:br/>
+      </w:r>
+      <w:proofErr w:type="spellStart"/>
+      <w:r>
+        <w:rPr>
+          <w:rFonts w:ascii="Menlo" w:hAnsi="Menlo" w:cs="Menlo"/>
+          <w:color w:val="A9B7C6"/>
+          <w:sz w:val="18"/>
+          <w:szCs w:val="18"/>
+          <w:shd w:val="clear" w:color="auto" w:fill="344134"/>
+        </w:rPr>
+        <w:t>dataUsers</w:t>
+      </w:r>
+      <w:r>
+        <w:rPr>
+          <w:rFonts w:ascii="Menlo" w:hAnsi="Menlo" w:cs="Menlo"/>
+          <w:color w:val="A9B7C6"/>
+          <w:sz w:val="18"/>
+          <w:szCs w:val="18"/>
+        </w:rPr>
+        <w:t>.put</w:t>
+      </w:r>
+      <w:proofErr w:type="spellEnd"/>
+      <w:r>
+        <w:rPr>
+          <w:rFonts w:ascii="Menlo" w:hAnsi="Menlo" w:cs="Menlo"/>
+          <w:color w:val="A9B7C6"/>
+          <w:sz w:val="18"/>
+          <w:szCs w:val="18"/>
+        </w:rPr>
+        <w:t>(</w:t>
+      </w:r>
+      <w:r>
+        <w:rPr>
+          <w:rFonts w:ascii="Menlo" w:hAnsi="Menlo" w:cs="Menlo"/>
+          <w:color w:val="6A8759"/>
+          <w:sz w:val="18"/>
+          <w:szCs w:val="18"/>
+        </w:rPr>
+        <w:t>"Ricardo"</w:t>
+      </w:r>
+      <w:r>
+        <w:rPr>
+          <w:rFonts w:ascii="Menlo" w:hAnsi="Menlo" w:cs="Menlo"/>
+          <w:color w:val="CC7832"/>
+          <w:sz w:val="18"/>
+          <w:szCs w:val="18"/>
+        </w:rPr>
+        <w:t>,</w:t>
+      </w:r>
+      <w:r>
+        <w:rPr>
+          <w:rFonts w:ascii="Menlo" w:hAnsi="Menlo" w:cs="Menlo"/>
+          <w:color w:val="6A8759"/>
+          <w:sz w:val="18"/>
+          <w:szCs w:val="18"/>
+        </w:rPr>
+        <w:t>"</w:t>
+      </w:r>
+      <w:proofErr w:type="spellStart"/>
+      <w:r>
+        <w:rPr>
+          <w:rFonts w:ascii="Menlo" w:hAnsi="Menlo" w:cs="Menlo"/>
+          <w:color w:val="6A8759"/>
+          <w:sz w:val="18"/>
+          <w:szCs w:val="18"/>
+        </w:rPr>
+        <w:t>ricardo</w:t>
+      </w:r>
+      <w:proofErr w:type="spellEnd"/>
+      <w:r>
+        <w:rPr>
+          <w:rFonts w:ascii="Menlo" w:hAnsi="Menlo" w:cs="Menlo"/>
+          <w:color w:val="6A8759"/>
+          <w:sz w:val="18"/>
+          <w:szCs w:val="18"/>
+        </w:rPr>
+        <w:t>"</w:t>
+      </w:r>
+      <w:r>
+        <w:rPr>
+          <w:rFonts w:ascii="Menlo" w:hAnsi="Menlo" w:cs="Menlo"/>
+          <w:color w:val="A9B7C6"/>
+          <w:sz w:val="18"/>
+          <w:szCs w:val="18"/>
+        </w:rPr>
+        <w:t>)</w:t>
+      </w:r>
+      <w:r>
+        <w:rPr>
+          <w:rFonts w:ascii="Menlo" w:hAnsi="Menlo" w:cs="Menlo"/>
+          <w:color w:val="CC7832"/>
+          <w:sz w:val="18"/>
+          <w:szCs w:val="18"/>
+        </w:rPr>
+        <w:t>;</w:t>
+      </w:r>
+      <w:r>
+        <w:rPr>
+          <w:rFonts w:ascii="Menlo" w:hAnsi="Menlo" w:cs="Menlo"/>
+          <w:color w:val="CC7832"/>
+          <w:sz w:val="18"/>
+          <w:szCs w:val="18"/>
+        </w:rPr>
+        <w:br/>
+      </w:r>
+      <w:proofErr w:type="spellStart"/>
+      <w:r>
+        <w:rPr>
+          <w:rFonts w:ascii="Menlo" w:hAnsi="Menlo" w:cs="Menlo"/>
+          <w:color w:val="A9B7C6"/>
+          <w:sz w:val="18"/>
+          <w:szCs w:val="18"/>
+          <w:shd w:val="clear" w:color="auto" w:fill="344134"/>
+        </w:rPr>
+        <w:t>dataUsers</w:t>
+      </w:r>
+      <w:r>
+        <w:rPr>
+          <w:rFonts w:ascii="Menlo" w:hAnsi="Menlo" w:cs="Menlo"/>
+          <w:color w:val="A9B7C6"/>
+          <w:sz w:val="18"/>
+          <w:szCs w:val="18"/>
+        </w:rPr>
+        <w:t>.put</w:t>
+      </w:r>
+      <w:proofErr w:type="spellEnd"/>
+      <w:r>
+        <w:rPr>
+          <w:rFonts w:ascii="Menlo" w:hAnsi="Menlo" w:cs="Menlo"/>
+          <w:color w:val="A9B7C6"/>
+          <w:sz w:val="18"/>
+          <w:szCs w:val="18"/>
+        </w:rPr>
+        <w:t>(</w:t>
+      </w:r>
+      <w:r>
+        <w:rPr>
+          <w:rFonts w:ascii="Menlo" w:hAnsi="Menlo" w:cs="Menlo"/>
+          <w:color w:val="6A8759"/>
+          <w:sz w:val="18"/>
+          <w:szCs w:val="18"/>
+        </w:rPr>
+        <w:t>"Sandra"</w:t>
+      </w:r>
+      <w:r>
+        <w:rPr>
+          <w:rFonts w:ascii="Menlo" w:hAnsi="Menlo" w:cs="Menlo"/>
+          <w:color w:val="CC7832"/>
+          <w:sz w:val="18"/>
+          <w:szCs w:val="18"/>
+        </w:rPr>
+        <w:t>,</w:t>
+      </w:r>
+      <w:r>
+        <w:rPr>
+          <w:rFonts w:ascii="Menlo" w:hAnsi="Menlo" w:cs="Menlo"/>
+          <w:color w:val="6A8759"/>
+          <w:sz w:val="18"/>
+          <w:szCs w:val="18"/>
+        </w:rPr>
+        <w:t>"</w:t>
+      </w:r>
+      <w:proofErr w:type="spellStart"/>
+      <w:r>
+        <w:rPr>
+          <w:rFonts w:ascii="Menlo" w:hAnsi="Menlo" w:cs="Menlo"/>
+          <w:color w:val="6A8759"/>
+          <w:sz w:val="18"/>
+          <w:szCs w:val="18"/>
+        </w:rPr>
+        <w:t>sandra</w:t>
+      </w:r>
+      <w:proofErr w:type="spellEnd"/>
+      <w:r>
+        <w:rPr>
+          <w:rFonts w:ascii="Menlo" w:hAnsi="Menlo" w:cs="Menlo"/>
+          <w:color w:val="6A8759"/>
+          <w:sz w:val="18"/>
+          <w:szCs w:val="18"/>
+        </w:rPr>
+        <w:t>"</w:t>
+      </w:r>
+      <w:r>
+        <w:rPr>
+          <w:rFonts w:ascii="Menlo" w:hAnsi="Menlo" w:cs="Menlo"/>
+          <w:color w:val="A9B7C6"/>
+          <w:sz w:val="18"/>
+          <w:szCs w:val="18"/>
+        </w:rPr>
+        <w:t>)</w:t>
+      </w:r>
+      <w:r>
+        <w:rPr>
+          <w:rFonts w:ascii="Menlo" w:hAnsi="Menlo" w:cs="Menlo"/>
+          <w:color w:val="CC7832"/>
+          <w:sz w:val="18"/>
+          <w:szCs w:val="18"/>
+        </w:rPr>
+        <w:t>;</w:t>
+      </w:r>
+      <w:r>
+        <w:rPr>
+          <w:rFonts w:ascii="Menlo" w:hAnsi="Menlo" w:cs="Menlo"/>
+          <w:color w:val="CC7832"/>
+          <w:sz w:val="18"/>
+          <w:szCs w:val="18"/>
+        </w:rPr>
+        <w:br/>
+      </w:r>
+      <w:proofErr w:type="spellStart"/>
+      <w:r>
+        <w:rPr>
+          <w:rFonts w:ascii="Menlo" w:hAnsi="Menlo" w:cs="Menlo"/>
+          <w:color w:val="A9B7C6"/>
+          <w:sz w:val="18"/>
+          <w:szCs w:val="18"/>
+          <w:shd w:val="clear" w:color="auto" w:fill="344134"/>
+        </w:rPr>
+        <w:t>dataUsers</w:t>
+      </w:r>
+      <w:r>
+        <w:rPr>
+          <w:rFonts w:ascii="Menlo" w:hAnsi="Menlo" w:cs="Menlo"/>
+          <w:color w:val="A9B7C6"/>
+          <w:sz w:val="18"/>
+          <w:szCs w:val="18"/>
+        </w:rPr>
+        <w:t>.put</w:t>
+      </w:r>
+      <w:proofErr w:type="spellEnd"/>
+      <w:r>
+        <w:rPr>
+          <w:rFonts w:ascii="Menlo" w:hAnsi="Menlo" w:cs="Menlo"/>
+          <w:color w:val="A9B7C6"/>
+          <w:sz w:val="18"/>
+          <w:szCs w:val="18"/>
+        </w:rPr>
+        <w:t>(</w:t>
+      </w:r>
+      <w:r>
+        <w:rPr>
+          <w:rFonts w:ascii="Menlo" w:hAnsi="Menlo" w:cs="Menlo"/>
+          <w:color w:val="6A8759"/>
+          <w:sz w:val="18"/>
+          <w:szCs w:val="18"/>
+        </w:rPr>
+        <w:t>"</w:t>
+      </w:r>
+      <w:proofErr w:type="spellStart"/>
+      <w:r>
+        <w:rPr>
+          <w:rFonts w:ascii="Menlo" w:hAnsi="Menlo" w:cs="Menlo"/>
+          <w:color w:val="6A8759"/>
+          <w:sz w:val="18"/>
+          <w:szCs w:val="18"/>
+        </w:rPr>
+        <w:t>Zafiro</w:t>
+      </w:r>
+      <w:proofErr w:type="spellEnd"/>
+      <w:r>
+        <w:rPr>
+          <w:rFonts w:ascii="Menlo" w:hAnsi="Menlo" w:cs="Menlo"/>
+          <w:color w:val="6A8759"/>
+          <w:sz w:val="18"/>
+          <w:szCs w:val="18"/>
+        </w:rPr>
+        <w:t>"</w:t>
+      </w:r>
+      <w:r>
+        <w:rPr>
+          <w:rFonts w:ascii="Menlo" w:hAnsi="Menlo" w:cs="Menlo"/>
+          <w:color w:val="CC7832"/>
+          <w:sz w:val="18"/>
+          <w:szCs w:val="18"/>
+        </w:rPr>
+        <w:t>,</w:t>
+      </w:r>
+      <w:r>
+        <w:rPr>
+          <w:rFonts w:ascii="Menlo" w:hAnsi="Menlo" w:cs="Menlo"/>
+          <w:color w:val="6A8759"/>
+          <w:sz w:val="18"/>
+          <w:szCs w:val="18"/>
+        </w:rPr>
+        <w:t>"</w:t>
+      </w:r>
+      <w:proofErr w:type="spellStart"/>
+      <w:r>
+        <w:rPr>
+          <w:rFonts w:ascii="Menlo" w:hAnsi="Menlo" w:cs="Menlo"/>
+          <w:color w:val="6A8759"/>
+          <w:sz w:val="18"/>
+          <w:szCs w:val="18"/>
+        </w:rPr>
+        <w:t>zafiro</w:t>
+      </w:r>
+      <w:proofErr w:type="spellEnd"/>
+      <w:r>
+        <w:rPr>
+          <w:rFonts w:ascii="Menlo" w:hAnsi="Menlo" w:cs="Menlo"/>
+          <w:color w:val="6A8759"/>
+          <w:sz w:val="18"/>
+          <w:szCs w:val="18"/>
+        </w:rPr>
+        <w:t>"</w:t>
+      </w:r>
+      <w:r>
+        <w:rPr>
+          <w:rFonts w:ascii="Menlo" w:hAnsi="Menlo" w:cs="Menlo"/>
+          <w:color w:val="A9B7C6"/>
+          <w:sz w:val="18"/>
+          <w:szCs w:val="18"/>
+        </w:rPr>
+        <w:t>)</w:t>
+      </w:r>
+      <w:r>
+        <w:rPr>
+          <w:rFonts w:ascii="Menlo" w:hAnsi="Menlo" w:cs="Menlo"/>
+          <w:color w:val="CC7832"/>
+          <w:sz w:val="18"/>
+          <w:szCs w:val="18"/>
+        </w:rPr>
+        <w:t>;</w:t>
+      </w:r>
+    </w:p>
+    <w:p>
+      <w:pPr>
+        <w:rPr>
+          <w:lang w:val="es-ES"/>
+        </w:rPr>
+      </w:pPr>
+    </w:p>
+    <w:p/>
     <w:p/>
     <w:tbl>
       <w:tblPr>
@@ -725,16 +1664,7 @@
           <w:sz w:val="24"/>
           <w:szCs w:val="24"/>
         </w:rPr>
-        <w:t>In</w:t>
-      </w:r>
-      <w:r>
-        <w:rPr>
-          <w:rFonts w:ascii="Calibri" w:eastAsia="Calibri" w:hAnsi="Calibri" w:cs="Calibri"/>
-          <w:b/>
-          <w:sz w:val="24"/>
-          <w:szCs w:val="24"/>
-        </w:rPr>
-        <w:t>strucciones</w:t>
+        <w:t>Instrucciones</w:t>
       </w:r>
       <w:proofErr w:type="spellEnd"/>
       <w:r>
@@ -1177,16 +2107,7 @@
           <w:sz w:val="24"/>
           <w:szCs w:val="24"/>
         </w:rPr>
-        <w:t xml:space="preserve"> </w:t>
-      </w:r>
-      <w:r>
-        <w:rPr>
-          <w:rFonts w:ascii="Calibri" w:eastAsia="Calibri" w:hAnsi="Calibri" w:cs="Calibri"/>
-          <w:b/>
-          <w:sz w:val="24"/>
-          <w:szCs w:val="24"/>
-        </w:rPr>
-        <w:t xml:space="preserve">la imagen del </w:t>
+        <w:t xml:space="preserve"> la imagen del </w:t>
       </w:r>
       <w:proofErr w:type="spellStart"/>
       <w:r>
@@ -1918,6 +2839,7 @@
           <w:sz w:val="24"/>
           <w:szCs w:val="24"/>
         </w:rPr>
+        <w:lastRenderedPageBreak/>
         <w:t xml:space="preserve">al </w:t>
       </w:r>
       <w:proofErr w:type="spellStart"/>
@@ -1988,16 +2910,7 @@
           <w:sz w:val="24"/>
           <w:szCs w:val="24"/>
         </w:rPr>
-        <w:t>el</w:t>
-      </w:r>
-      <w:r>
-        <w:rPr>
-          <w:rFonts w:ascii="Calibri" w:eastAsia="Calibri" w:hAnsi="Calibri" w:cs="Calibri"/>
-          <w:b/>
-          <w:sz w:val="24"/>
-          <w:szCs w:val="24"/>
-        </w:rPr>
-        <w:t>emento</w:t>
+        <w:t>elemento</w:t>
       </w:r>
       <w:proofErr w:type="spellEnd"/>
       <w:r>
@@ -2486,16 +3399,7 @@
           <w:sz w:val="24"/>
           <w:szCs w:val="24"/>
         </w:rPr>
-        <w:t>ba</w:t>
-      </w:r>
-      <w:r>
-        <w:rPr>
-          <w:rFonts w:ascii="Calibri" w:eastAsia="Calibri" w:hAnsi="Calibri" w:cs="Calibri"/>
-          <w:b/>
-          <w:sz w:val="24"/>
-          <w:szCs w:val="24"/>
-        </w:rPr>
-        <w:t>sado</w:t>
+        <w:t>basado</w:t>
       </w:r>
       <w:proofErr w:type="spellEnd"/>
       <w:r>
@@ -3733,6 +4637,51 @@
       <w:u w:val="single"/>
     </w:rPr>
   </w:style>
+  <w:style w:type="paragraph" w:styleId="HTMLPreformatted">
+    <w:name w:val="HTML Preformatted"/>
+    <w:basedOn w:val="Normal"/>
+    <w:link w:val="HTMLPreformattedChar"/>
+    <w:uiPriority w:val="99"/>
+    <w:semiHidden/>
+    <w:unhideWhenUsed/>
+    <w:rsid w:val="00BB7DC4"/>
+    <w:pPr>
+      <w:tabs>
+        <w:tab w:val="left" w:pos="916"/>
+        <w:tab w:val="left" w:pos="1832"/>
+        <w:tab w:val="left" w:pos="2748"/>
+        <w:tab w:val="left" w:pos="3664"/>
+        <w:tab w:val="left" w:pos="4580"/>
+        <w:tab w:val="left" w:pos="5496"/>
+        <w:tab w:val="left" w:pos="6412"/>
+        <w:tab w:val="left" w:pos="7328"/>
+        <w:tab w:val="left" w:pos="8244"/>
+        <w:tab w:val="left" w:pos="9160"/>
+        <w:tab w:val="left" w:pos="10076"/>
+        <w:tab w:val="left" w:pos="10992"/>
+        <w:tab w:val="left" w:pos="11908"/>
+        <w:tab w:val="left" w:pos="12824"/>
+        <w:tab w:val="left" w:pos="13740"/>
+        <w:tab w:val="left" w:pos="14656"/>
+      </w:tabs>
+    </w:pPr>
+    <w:rPr>
+      <w:rFonts w:ascii="Courier New" w:hAnsi="Courier New" w:cs="Courier New"/>
+      <w:color w:val="auto"/>
+    </w:rPr>
+  </w:style>
+  <w:style w:type="character" w:customStyle="1" w:styleId="HTMLPreformattedChar">
+    <w:name w:val="HTML Preformatted Char"/>
+    <w:basedOn w:val="DefaultParagraphFont"/>
+    <w:link w:val="HTMLPreformatted"/>
+    <w:uiPriority w:val="99"/>
+    <w:semiHidden/>
+    <w:rsid w:val="00BB7DC4"/>
+    <w:rPr>
+      <w:rFonts w:ascii="Courier New" w:hAnsi="Courier New" w:cs="Courier New"/>
+      <w:color w:val="auto"/>
+    </w:rPr>
+  </w:style>
 </w:styles>
 </file>
 

</xml_diff>

<commit_message>
Se mejora la función dd random de imagen de la vista de la lista de detalle con lo comentado del obtener el id de una imagen con una string.
</commit_message>
<xml_diff>
--- a/docs/Ejercicio1DGTIC.docx
+++ b/docs/Ejercicio1DGTIC.docx
@@ -225,10 +225,9 @@
       <w:pPr>
         <w:rPr>
           <w:rStyle w:val="Hyperlink"/>
+          <w:lang w:val="es-ES"/>
         </w:rPr>
       </w:pPr>
-      <w:bookmarkStart w:id="0" w:name="_GoBack"/>
-      <w:bookmarkEnd w:id="0"/>
     </w:p>
     <w:p>
       <w:pPr>
@@ -2830,6 +2829,8 @@
         </w:rPr>
         <w:t>.</w:t>
       </w:r>
+      <w:bookmarkStart w:id="0" w:name="_GoBack"/>
+      <w:bookmarkEnd w:id="0"/>
     </w:p>
     <w:p>
       <w:r>

</xml_diff>